<commit_message>
scrum meeting personal contribution
</commit_message>
<xml_diff>
--- a/Daily Scrum Meeting 1.docx
+++ b/Daily Scrum Meeting 1.docx
@@ -163,7 +163,15 @@
           <w:sz w:val="32"/>
           <w:szCs w:val="32"/>
         </w:rPr>
-        <w:t xml:space="preserve"> Skype</w:t>
+        <w:t xml:space="preserve"> </w:t>
+      </w:r>
+      <w:r>
+        <w:rPr>
+          <w:rFonts w:ascii="Times New Roman" w:hAnsi="Times New Roman" w:cs="Times New Roman"/>
+          <w:sz w:val="32"/>
+          <w:szCs w:val="32"/>
+        </w:rPr>
+        <w:t>Whatsapp</w:t>
       </w:r>
     </w:p>
     <w:p>
@@ -629,7 +637,7 @@
           <w:sz w:val="32"/>
           <w:szCs w:val="32"/>
         </w:rPr>
-        <w:t xml:space="preserve">When I pulled the origin master my </w:t>
+        <w:t xml:space="preserve">When I pulled the origin master my gradle was not </w:t>
       </w:r>
       <w:proofErr w:type="spellStart"/>
       <w:r>
@@ -638,7 +646,7 @@
           <w:sz w:val="32"/>
           <w:szCs w:val="32"/>
         </w:rPr>
-        <w:t>gradle</w:t>
+        <w:t>building.I</w:t>
       </w:r>
       <w:proofErr w:type="spellEnd"/>
       <w:r>
@@ -647,7 +655,7 @@
           <w:sz w:val="32"/>
           <w:szCs w:val="32"/>
         </w:rPr>
-        <w:t xml:space="preserve"> was not </w:t>
+        <w:t xml:space="preserve"> faced a lot of difficulties as the version were different for each member’s android </w:t>
       </w:r>
       <w:proofErr w:type="spellStart"/>
       <w:r>
@@ -656,7 +664,7 @@
           <w:sz w:val="32"/>
           <w:szCs w:val="32"/>
         </w:rPr>
-        <w:t>building.I</w:t>
+        <w:t>studio.I</w:t>
       </w:r>
       <w:proofErr w:type="spellEnd"/>
       <w:r>
@@ -665,7 +673,7 @@
           <w:sz w:val="32"/>
           <w:szCs w:val="32"/>
         </w:rPr>
-        <w:t xml:space="preserve"> faced a lot of difficulties as the version were different for each member’s android </w:t>
+        <w:t xml:space="preserve"> saw many solutions and spent the whole day to solve this </w:t>
       </w:r>
       <w:proofErr w:type="spellStart"/>
       <w:r>
@@ -674,7 +682,7 @@
           <w:sz w:val="32"/>
           <w:szCs w:val="32"/>
         </w:rPr>
-        <w:t>studio.I</w:t>
+        <w:t>problem.After</w:t>
       </w:r>
       <w:proofErr w:type="spellEnd"/>
       <w:r>
@@ -683,43 +691,7 @@
           <w:sz w:val="32"/>
           <w:szCs w:val="32"/>
         </w:rPr>
-        <w:t xml:space="preserve"> saw many solutions and spent the whole day to solve this </w:t>
-      </w:r>
-      <w:proofErr w:type="spellStart"/>
-      <w:r>
-        <w:rPr>
-          <w:rFonts w:ascii="Times New Roman" w:hAnsi="Times New Roman" w:cs="Times New Roman"/>
-          <w:sz w:val="32"/>
-          <w:szCs w:val="32"/>
-        </w:rPr>
-        <w:t>problem.After</w:t>
-      </w:r>
-      <w:proofErr w:type="spellEnd"/>
-      <w:r>
-        <w:rPr>
-          <w:rFonts w:ascii="Times New Roman" w:hAnsi="Times New Roman" w:cs="Times New Roman"/>
-          <w:sz w:val="32"/>
-          <w:szCs w:val="32"/>
-        </w:rPr>
-        <w:t xml:space="preserve"> updating the </w:t>
-      </w:r>
-      <w:proofErr w:type="spellStart"/>
-      <w:r>
-        <w:rPr>
-          <w:rFonts w:ascii="Times New Roman" w:hAnsi="Times New Roman" w:cs="Times New Roman"/>
-          <w:sz w:val="32"/>
-          <w:szCs w:val="32"/>
-        </w:rPr>
-        <w:t>gradle</w:t>
-      </w:r>
-      <w:proofErr w:type="spellEnd"/>
-      <w:r>
-        <w:rPr>
-          <w:rFonts w:ascii="Times New Roman" w:hAnsi="Times New Roman" w:cs="Times New Roman"/>
-          <w:sz w:val="32"/>
-          <w:szCs w:val="32"/>
-        </w:rPr>
-        <w:t xml:space="preserve"> I finally solved the problem and my project was built successfully.</w:t>
+        <w:t xml:space="preserve"> updating the gradle I finally solved the problem and my project was built successfully.</w:t>
       </w:r>
     </w:p>
     <w:p>
@@ -1221,15 +1193,510 @@
     </w:p>
     <w:p>
       <w:pPr>
-        <w:rPr>
-          <w:rFonts w:ascii="Times New Roman" w:hAnsi="Times New Roman" w:cs="Times New Roman"/>
-        </w:rPr>
-      </w:pPr>
-    </w:p>
-    <w:p>
-      <w:pPr>
-        <w:rPr>
-          <w:rFonts w:ascii="Times New Roman" w:hAnsi="Times New Roman" w:cs="Times New Roman"/>
+        <w:ind w:left="0"/>
+        <w:rPr>
+          <w:rFonts w:ascii="Times New Roman" w:hAnsi="Times New Roman" w:cs="Times New Roman"/>
+          <w:sz w:val="32"/>
+          <w:szCs w:val="32"/>
+        </w:rPr>
+      </w:pPr>
+    </w:p>
+    <w:p>
+      <w:pPr>
+        <w:ind w:left="0"/>
+        <w:rPr>
+          <w:rFonts w:ascii="Times New Roman" w:hAnsi="Times New Roman" w:cs="Times New Roman"/>
+          <w:sz w:val="32"/>
+          <w:szCs w:val="32"/>
+        </w:rPr>
+      </w:pPr>
+    </w:p>
+    <w:p>
+      <w:pPr>
+        <w:ind w:left="0"/>
+        <w:rPr>
+          <w:rFonts w:ascii="Times New Roman" w:hAnsi="Times New Roman" w:cs="Times New Roman"/>
+          <w:sz w:val="32"/>
+          <w:szCs w:val="32"/>
+        </w:rPr>
+      </w:pPr>
+    </w:p>
+    <w:p>
+      <w:pPr>
+        <w:rPr>
+          <w:rFonts w:ascii="Times New Roman" w:hAnsi="Times New Roman" w:cs="Times New Roman"/>
+        </w:rPr>
+      </w:pPr>
+    </w:p>
+    <w:p>
+      <w:pPr>
+        <w:rPr>
+          <w:rFonts w:ascii="Times New Roman" w:hAnsi="Times New Roman" w:cs="Times New Roman"/>
+        </w:rPr>
+      </w:pPr>
+    </w:p>
+    <w:p>
+      <w:pPr>
+        <w:rPr>
+          <w:rFonts w:ascii="Times New Roman" w:hAnsi="Times New Roman" w:cs="Times New Roman"/>
+        </w:rPr>
+      </w:pPr>
+    </w:p>
+    <w:p>
+      <w:pPr>
+        <w:rPr>
+          <w:sz w:val="32"/>
+          <w:szCs w:val="32"/>
+        </w:rPr>
+      </w:pPr>
+      <w:r>
+        <w:rPr>
+          <w:sz w:val="32"/>
+          <w:szCs w:val="32"/>
+        </w:rPr>
+        <w:t>Member details:</w:t>
+      </w:r>
+    </w:p>
+    <w:p>
+      <w:pPr>
+        <w:spacing w:line="240" w:lineRule="auto"/>
+        <w:rPr>
+          <w:b/>
+          <w:sz w:val="32"/>
+          <w:szCs w:val="32"/>
+        </w:rPr>
+      </w:pPr>
+      <w:proofErr w:type="gramStart"/>
+      <w:r>
+        <w:rPr>
+          <w:b/>
+          <w:sz w:val="32"/>
+          <w:szCs w:val="32"/>
+        </w:rPr>
+        <w:t>Name :</w:t>
+      </w:r>
+      <w:proofErr w:type="gramEnd"/>
+      <w:r>
+        <w:rPr>
+          <w:b/>
+          <w:sz w:val="32"/>
+          <w:szCs w:val="32"/>
+        </w:rPr>
+        <w:t xml:space="preserve"> </w:t>
+      </w:r>
+      <w:proofErr w:type="spellStart"/>
+      <w:r>
+        <w:rPr>
+          <w:b/>
+          <w:sz w:val="32"/>
+          <w:szCs w:val="32"/>
+        </w:rPr>
+        <w:t>Nabilah</w:t>
+      </w:r>
+      <w:proofErr w:type="spellEnd"/>
+      <w:r>
+        <w:rPr>
+          <w:b/>
+          <w:sz w:val="32"/>
+          <w:szCs w:val="32"/>
+        </w:rPr>
+        <w:t xml:space="preserve"> </w:t>
+      </w:r>
+      <w:proofErr w:type="spellStart"/>
+      <w:r>
+        <w:rPr>
+          <w:b/>
+          <w:sz w:val="32"/>
+          <w:szCs w:val="32"/>
+        </w:rPr>
+        <w:t>Hossain</w:t>
+      </w:r>
+      <w:proofErr w:type="spellEnd"/>
+      <w:r>
+        <w:rPr>
+          <w:b/>
+          <w:sz w:val="32"/>
+          <w:szCs w:val="32"/>
+        </w:rPr>
+        <w:t xml:space="preserve"> </w:t>
+      </w:r>
+      <w:proofErr w:type="spellStart"/>
+      <w:r>
+        <w:rPr>
+          <w:b/>
+          <w:sz w:val="32"/>
+          <w:szCs w:val="32"/>
+        </w:rPr>
+        <w:t>Sarker</w:t>
+      </w:r>
+      <w:proofErr w:type="spellEnd"/>
+    </w:p>
+    <w:p>
+      <w:pPr>
+        <w:spacing w:line="240" w:lineRule="auto"/>
+        <w:rPr>
+          <w:sz w:val="32"/>
+          <w:szCs w:val="32"/>
+        </w:rPr>
+      </w:pPr>
+      <w:proofErr w:type="gramStart"/>
+      <w:r>
+        <w:rPr>
+          <w:sz w:val="32"/>
+          <w:szCs w:val="32"/>
+        </w:rPr>
+        <w:t>Roll :</w:t>
+      </w:r>
+      <w:proofErr w:type="gramEnd"/>
+      <w:r>
+        <w:rPr>
+          <w:sz w:val="32"/>
+          <w:szCs w:val="32"/>
+        </w:rPr>
+        <w:t xml:space="preserve"> 21</w:t>
+      </w:r>
+    </w:p>
+    <w:p>
+      <w:pPr>
+        <w:spacing w:line="240" w:lineRule="auto"/>
+        <w:rPr>
+          <w:sz w:val="32"/>
+          <w:szCs w:val="32"/>
+        </w:rPr>
+      </w:pPr>
+      <w:proofErr w:type="gramStart"/>
+      <w:r>
+        <w:rPr>
+          <w:sz w:val="32"/>
+          <w:szCs w:val="32"/>
+        </w:rPr>
+        <w:t>Role :Chair</w:t>
+      </w:r>
+      <w:proofErr w:type="gramEnd"/>
+      <w:r>
+        <w:rPr>
+          <w:sz w:val="32"/>
+          <w:szCs w:val="32"/>
+        </w:rPr>
+        <w:t xml:space="preserve"> </w:t>
+      </w:r>
+    </w:p>
+    <w:p>
+      <w:pPr>
+        <w:spacing w:line="240" w:lineRule="auto"/>
+        <w:rPr>
+          <w:sz w:val="24"/>
+          <w:szCs w:val="24"/>
+        </w:rPr>
+      </w:pPr>
+    </w:p>
+    <w:p>
+      <w:pPr>
+        <w:rPr>
+          <w:b/>
+          <w:sz w:val="40"/>
+          <w:szCs w:val="40"/>
+        </w:rPr>
+      </w:pPr>
+      <w:proofErr w:type="gramStart"/>
+      <w:r>
+        <w:rPr>
+          <w:b/>
+          <w:sz w:val="40"/>
+          <w:szCs w:val="40"/>
+        </w:rPr>
+        <w:t>Task :</w:t>
+      </w:r>
+      <w:proofErr w:type="gramEnd"/>
+      <w:r>
+        <w:rPr>
+          <w:b/>
+          <w:sz w:val="40"/>
+          <w:szCs w:val="40"/>
+        </w:rPr>
+        <w:t xml:space="preserve"> Sign Up function</w:t>
+      </w:r>
+    </w:p>
+    <w:p>
+      <w:pPr>
+        <w:rPr>
+          <w:sz w:val="24"/>
+          <w:szCs w:val="24"/>
+        </w:rPr>
+      </w:pPr>
+    </w:p>
+    <w:p>
+      <w:pPr>
+        <w:rPr>
+          <w:b/>
+          <w:sz w:val="32"/>
+          <w:szCs w:val="32"/>
+        </w:rPr>
+      </w:pPr>
+      <w:r>
+        <w:rPr>
+          <w:b/>
+          <w:sz w:val="32"/>
+          <w:szCs w:val="32"/>
+        </w:rPr>
+        <w:t>What I did:</w:t>
+      </w:r>
+    </w:p>
+    <w:p>
+      <w:pPr>
+        <w:pStyle w:val="ListParagraph"/>
+        <w:numPr>
+          <w:ilvl w:val="0"/>
+          <w:numId w:val="5"/>
+        </w:numPr>
+        <w:spacing w:after="200"/>
+        <w:ind w:right="0"/>
+        <w:rPr>
+          <w:sz w:val="32"/>
+          <w:szCs w:val="32"/>
+        </w:rPr>
+      </w:pPr>
+      <w:r>
+        <w:rPr>
+          <w:sz w:val="32"/>
+          <w:szCs w:val="32"/>
+        </w:rPr>
+        <w:t xml:space="preserve">Implemented UI(user interface) according to our UI design we did before </w:t>
+      </w:r>
+    </w:p>
+    <w:p>
+      <w:pPr>
+        <w:pStyle w:val="ListParagraph"/>
+        <w:numPr>
+          <w:ilvl w:val="0"/>
+          <w:numId w:val="5"/>
+        </w:numPr>
+        <w:spacing w:after="200"/>
+        <w:ind w:right="0"/>
+        <w:rPr>
+          <w:sz w:val="32"/>
+          <w:szCs w:val="32"/>
+        </w:rPr>
+      </w:pPr>
+      <w:r>
+        <w:rPr>
+          <w:sz w:val="32"/>
+          <w:szCs w:val="32"/>
+        </w:rPr>
+        <w:t xml:space="preserve">Implemented Logical part </w:t>
+      </w:r>
+    </w:p>
+    <w:p>
+      <w:pPr>
+        <w:pStyle w:val="ListParagraph"/>
+        <w:numPr>
+          <w:ilvl w:val="0"/>
+          <w:numId w:val="5"/>
+        </w:numPr>
+        <w:spacing w:after="200"/>
+        <w:ind w:right="0"/>
+        <w:rPr>
+          <w:sz w:val="32"/>
+          <w:szCs w:val="32"/>
+        </w:rPr>
+      </w:pPr>
+      <w:r>
+        <w:rPr>
+          <w:sz w:val="32"/>
+          <w:szCs w:val="32"/>
+        </w:rPr>
+        <w:t>Added validations</w:t>
+      </w:r>
+    </w:p>
+    <w:p>
+      <w:pPr>
+        <w:pStyle w:val="ListParagraph"/>
+        <w:numPr>
+          <w:ilvl w:val="0"/>
+          <w:numId w:val="5"/>
+        </w:numPr>
+        <w:spacing w:after="200"/>
+        <w:ind w:right="0"/>
+        <w:rPr>
+          <w:sz w:val="32"/>
+          <w:szCs w:val="32"/>
+        </w:rPr>
+      </w:pPr>
+      <w:r>
+        <w:rPr>
+          <w:sz w:val="32"/>
+          <w:szCs w:val="32"/>
+        </w:rPr>
+        <w:lastRenderedPageBreak/>
+        <w:t>Updated drawable &amp; gradle</w:t>
+      </w:r>
+    </w:p>
+    <w:p>
+      <w:pPr>
+        <w:pStyle w:val="ListParagraph"/>
+        <w:numPr>
+          <w:ilvl w:val="0"/>
+          <w:numId w:val="5"/>
+        </w:numPr>
+        <w:spacing w:after="200"/>
+        <w:ind w:right="0"/>
+        <w:rPr>
+          <w:sz w:val="32"/>
+          <w:szCs w:val="32"/>
+        </w:rPr>
+      </w:pPr>
+      <w:r>
+        <w:rPr>
+          <w:sz w:val="32"/>
+          <w:szCs w:val="32"/>
+        </w:rPr>
+        <w:t>Connected firebase authentication</w:t>
+      </w:r>
+    </w:p>
+    <w:p>
+      <w:pPr>
+        <w:pStyle w:val="ListParagraph"/>
+        <w:numPr>
+          <w:ilvl w:val="0"/>
+          <w:numId w:val="5"/>
+        </w:numPr>
+        <w:spacing w:after="200"/>
+        <w:ind w:right="0"/>
+        <w:rPr>
+          <w:sz w:val="32"/>
+          <w:szCs w:val="32"/>
+        </w:rPr>
+      </w:pPr>
+      <w:r>
+        <w:rPr>
+          <w:sz w:val="32"/>
+          <w:szCs w:val="32"/>
+        </w:rPr>
+        <w:t>Created branch of our repository</w:t>
+      </w:r>
+    </w:p>
+    <w:p>
+      <w:pPr>
+        <w:pStyle w:val="ListParagraph"/>
+        <w:numPr>
+          <w:ilvl w:val="0"/>
+          <w:numId w:val="5"/>
+        </w:numPr>
+        <w:spacing w:after="200"/>
+        <w:ind w:right="0"/>
+        <w:rPr>
+          <w:sz w:val="32"/>
+          <w:szCs w:val="32"/>
+        </w:rPr>
+      </w:pPr>
+      <w:r>
+        <w:rPr>
+          <w:sz w:val="32"/>
+          <w:szCs w:val="32"/>
+        </w:rPr>
+        <w:t>Merged the error free part to the master branch</w:t>
+      </w:r>
+    </w:p>
+    <w:p>
+      <w:pPr>
+        <w:rPr>
+          <w:b/>
+          <w:sz w:val="32"/>
+          <w:szCs w:val="32"/>
+        </w:rPr>
+      </w:pPr>
+      <w:r>
+        <w:rPr>
+          <w:b/>
+          <w:sz w:val="32"/>
+          <w:szCs w:val="32"/>
+        </w:rPr>
+        <w:t>What problems I have faced:</w:t>
+      </w:r>
+    </w:p>
+    <w:p>
+      <w:pPr>
+        <w:pStyle w:val="ListParagraph"/>
+        <w:numPr>
+          <w:ilvl w:val="0"/>
+          <w:numId w:val="6"/>
+        </w:numPr>
+        <w:spacing w:after="200"/>
+        <w:ind w:right="0"/>
+        <w:rPr>
+          <w:sz w:val="32"/>
+          <w:szCs w:val="32"/>
+        </w:rPr>
+      </w:pPr>
+      <w:r>
+        <w:rPr>
+          <w:sz w:val="32"/>
+          <w:szCs w:val="32"/>
+        </w:rPr>
+        <w:t>Due to version problem some problem occurred to our IDE after cloning the master branch but we have solved these issues successfully.</w:t>
+      </w:r>
+    </w:p>
+    <w:p>
+      <w:pPr>
+        <w:rPr>
+          <w:b/>
+          <w:sz w:val="32"/>
+          <w:szCs w:val="32"/>
+        </w:rPr>
+      </w:pPr>
+      <w:r>
+        <w:rPr>
+          <w:b/>
+          <w:sz w:val="32"/>
+          <w:szCs w:val="32"/>
+        </w:rPr>
+        <w:t>What I will do:</w:t>
+      </w:r>
+    </w:p>
+    <w:p>
+      <w:pPr>
+        <w:pStyle w:val="ListParagraph"/>
+        <w:numPr>
+          <w:ilvl w:val="0"/>
+          <w:numId w:val="6"/>
+        </w:numPr>
+        <w:spacing w:after="200"/>
+        <w:ind w:right="0"/>
+        <w:rPr>
+          <w:sz w:val="32"/>
+          <w:szCs w:val="32"/>
+        </w:rPr>
+      </w:pPr>
+      <w:r>
+        <w:rPr>
+          <w:sz w:val="32"/>
+          <w:szCs w:val="32"/>
+        </w:rPr>
+        <w:t xml:space="preserve">To make this simple sign up function more dynamic I have planned to add remember password </w:t>
+      </w:r>
+      <w:proofErr w:type="gramStart"/>
+      <w:r>
+        <w:rPr>
+          <w:sz w:val="32"/>
+          <w:szCs w:val="32"/>
+        </w:rPr>
+        <w:t>checkbox  &amp;</w:t>
+      </w:r>
+      <w:proofErr w:type="gramEnd"/>
+      <w:r>
+        <w:rPr>
+          <w:sz w:val="32"/>
+          <w:szCs w:val="32"/>
+        </w:rPr>
+        <w:t xml:space="preserve"> I will try to implement this efficiently. </w:t>
+      </w:r>
+    </w:p>
+    <w:p>
+      <w:pPr>
+        <w:rPr>
+          <w:rFonts w:ascii="Times New Roman" w:hAnsi="Times New Roman" w:cs="Times New Roman"/>
+          <w:sz w:val="32"/>
+          <w:szCs w:val="32"/>
         </w:rPr>
       </w:pPr>
     </w:p>
@@ -1697,6 +2164,232 @@
       </w:rPr>
     </w:lvl>
   </w:abstractNum>
+  <w:abstractNum w:abstractNumId="4">
+    <w:nsid w:val="6E076249"/>
+    <w:multiLevelType w:val="hybridMultilevel"/>
+    <w:tmpl w:val="04FA36C0"/>
+    <w:lvl w:ilvl="0" w:tplc="04090001">
+      <w:start w:val="1"/>
+      <w:numFmt w:val="bullet"/>
+      <w:lvlText w:val=""/>
+      <w:lvlJc w:val="left"/>
+      <w:pPr>
+        <w:ind w:left="720" w:hanging="360"/>
+      </w:pPr>
+      <w:rPr>
+        <w:rFonts w:ascii="Symbol" w:hAnsi="Symbol" w:hint="default"/>
+      </w:rPr>
+    </w:lvl>
+    <w:lvl w:ilvl="1" w:tplc="04090003" w:tentative="1">
+      <w:start w:val="1"/>
+      <w:numFmt w:val="bullet"/>
+      <w:lvlText w:val="o"/>
+      <w:lvlJc w:val="left"/>
+      <w:pPr>
+        <w:ind w:left="1440" w:hanging="360"/>
+      </w:pPr>
+      <w:rPr>
+        <w:rFonts w:ascii="Courier New" w:hAnsi="Courier New" w:cs="Courier New" w:hint="default"/>
+      </w:rPr>
+    </w:lvl>
+    <w:lvl w:ilvl="2" w:tplc="04090005" w:tentative="1">
+      <w:start w:val="1"/>
+      <w:numFmt w:val="bullet"/>
+      <w:lvlText w:val=""/>
+      <w:lvlJc w:val="left"/>
+      <w:pPr>
+        <w:ind w:left="2160" w:hanging="360"/>
+      </w:pPr>
+      <w:rPr>
+        <w:rFonts w:ascii="Wingdings" w:hAnsi="Wingdings" w:hint="default"/>
+      </w:rPr>
+    </w:lvl>
+    <w:lvl w:ilvl="3" w:tplc="04090001" w:tentative="1">
+      <w:start w:val="1"/>
+      <w:numFmt w:val="bullet"/>
+      <w:lvlText w:val=""/>
+      <w:lvlJc w:val="left"/>
+      <w:pPr>
+        <w:ind w:left="2880" w:hanging="360"/>
+      </w:pPr>
+      <w:rPr>
+        <w:rFonts w:ascii="Symbol" w:hAnsi="Symbol" w:hint="default"/>
+      </w:rPr>
+    </w:lvl>
+    <w:lvl w:ilvl="4" w:tplc="04090003" w:tentative="1">
+      <w:start w:val="1"/>
+      <w:numFmt w:val="bullet"/>
+      <w:lvlText w:val="o"/>
+      <w:lvlJc w:val="left"/>
+      <w:pPr>
+        <w:ind w:left="3600" w:hanging="360"/>
+      </w:pPr>
+      <w:rPr>
+        <w:rFonts w:ascii="Courier New" w:hAnsi="Courier New" w:cs="Courier New" w:hint="default"/>
+      </w:rPr>
+    </w:lvl>
+    <w:lvl w:ilvl="5" w:tplc="04090005" w:tentative="1">
+      <w:start w:val="1"/>
+      <w:numFmt w:val="bullet"/>
+      <w:lvlText w:val=""/>
+      <w:lvlJc w:val="left"/>
+      <w:pPr>
+        <w:ind w:left="4320" w:hanging="360"/>
+      </w:pPr>
+      <w:rPr>
+        <w:rFonts w:ascii="Wingdings" w:hAnsi="Wingdings" w:hint="default"/>
+      </w:rPr>
+    </w:lvl>
+    <w:lvl w:ilvl="6" w:tplc="04090001" w:tentative="1">
+      <w:start w:val="1"/>
+      <w:numFmt w:val="bullet"/>
+      <w:lvlText w:val=""/>
+      <w:lvlJc w:val="left"/>
+      <w:pPr>
+        <w:ind w:left="5040" w:hanging="360"/>
+      </w:pPr>
+      <w:rPr>
+        <w:rFonts w:ascii="Symbol" w:hAnsi="Symbol" w:hint="default"/>
+      </w:rPr>
+    </w:lvl>
+    <w:lvl w:ilvl="7" w:tplc="04090003" w:tentative="1">
+      <w:start w:val="1"/>
+      <w:numFmt w:val="bullet"/>
+      <w:lvlText w:val="o"/>
+      <w:lvlJc w:val="left"/>
+      <w:pPr>
+        <w:ind w:left="5760" w:hanging="360"/>
+      </w:pPr>
+      <w:rPr>
+        <w:rFonts w:ascii="Courier New" w:hAnsi="Courier New" w:cs="Courier New" w:hint="default"/>
+      </w:rPr>
+    </w:lvl>
+    <w:lvl w:ilvl="8" w:tplc="04090005" w:tentative="1">
+      <w:start w:val="1"/>
+      <w:numFmt w:val="bullet"/>
+      <w:lvlText w:val=""/>
+      <w:lvlJc w:val="left"/>
+      <w:pPr>
+        <w:ind w:left="6480" w:hanging="360"/>
+      </w:pPr>
+      <w:rPr>
+        <w:rFonts w:ascii="Wingdings" w:hAnsi="Wingdings" w:hint="default"/>
+      </w:rPr>
+    </w:lvl>
+  </w:abstractNum>
+  <w:abstractNum w:abstractNumId="5">
+    <w:nsid w:val="7004223A"/>
+    <w:multiLevelType w:val="hybridMultilevel"/>
+    <w:tmpl w:val="622A74F4"/>
+    <w:lvl w:ilvl="0" w:tplc="04090001">
+      <w:start w:val="1"/>
+      <w:numFmt w:val="bullet"/>
+      <w:lvlText w:val=""/>
+      <w:lvlJc w:val="left"/>
+      <w:pPr>
+        <w:ind w:left="720" w:hanging="360"/>
+      </w:pPr>
+      <w:rPr>
+        <w:rFonts w:ascii="Symbol" w:hAnsi="Symbol" w:hint="default"/>
+      </w:rPr>
+    </w:lvl>
+    <w:lvl w:ilvl="1" w:tplc="04090003" w:tentative="1">
+      <w:start w:val="1"/>
+      <w:numFmt w:val="bullet"/>
+      <w:lvlText w:val="o"/>
+      <w:lvlJc w:val="left"/>
+      <w:pPr>
+        <w:ind w:left="1440" w:hanging="360"/>
+      </w:pPr>
+      <w:rPr>
+        <w:rFonts w:ascii="Courier New" w:hAnsi="Courier New" w:cs="Courier New" w:hint="default"/>
+      </w:rPr>
+    </w:lvl>
+    <w:lvl w:ilvl="2" w:tplc="04090005" w:tentative="1">
+      <w:start w:val="1"/>
+      <w:numFmt w:val="bullet"/>
+      <w:lvlText w:val=""/>
+      <w:lvlJc w:val="left"/>
+      <w:pPr>
+        <w:ind w:left="2160" w:hanging="360"/>
+      </w:pPr>
+      <w:rPr>
+        <w:rFonts w:ascii="Wingdings" w:hAnsi="Wingdings" w:hint="default"/>
+      </w:rPr>
+    </w:lvl>
+    <w:lvl w:ilvl="3" w:tplc="04090001" w:tentative="1">
+      <w:start w:val="1"/>
+      <w:numFmt w:val="bullet"/>
+      <w:lvlText w:val=""/>
+      <w:lvlJc w:val="left"/>
+      <w:pPr>
+        <w:ind w:left="2880" w:hanging="360"/>
+      </w:pPr>
+      <w:rPr>
+        <w:rFonts w:ascii="Symbol" w:hAnsi="Symbol" w:hint="default"/>
+      </w:rPr>
+    </w:lvl>
+    <w:lvl w:ilvl="4" w:tplc="04090003" w:tentative="1">
+      <w:start w:val="1"/>
+      <w:numFmt w:val="bullet"/>
+      <w:lvlText w:val="o"/>
+      <w:lvlJc w:val="left"/>
+      <w:pPr>
+        <w:ind w:left="3600" w:hanging="360"/>
+      </w:pPr>
+      <w:rPr>
+        <w:rFonts w:ascii="Courier New" w:hAnsi="Courier New" w:cs="Courier New" w:hint="default"/>
+      </w:rPr>
+    </w:lvl>
+    <w:lvl w:ilvl="5" w:tplc="04090005" w:tentative="1">
+      <w:start w:val="1"/>
+      <w:numFmt w:val="bullet"/>
+      <w:lvlText w:val=""/>
+      <w:lvlJc w:val="left"/>
+      <w:pPr>
+        <w:ind w:left="4320" w:hanging="360"/>
+      </w:pPr>
+      <w:rPr>
+        <w:rFonts w:ascii="Wingdings" w:hAnsi="Wingdings" w:hint="default"/>
+      </w:rPr>
+    </w:lvl>
+    <w:lvl w:ilvl="6" w:tplc="04090001" w:tentative="1">
+      <w:start w:val="1"/>
+      <w:numFmt w:val="bullet"/>
+      <w:lvlText w:val=""/>
+      <w:lvlJc w:val="left"/>
+      <w:pPr>
+        <w:ind w:left="5040" w:hanging="360"/>
+      </w:pPr>
+      <w:rPr>
+        <w:rFonts w:ascii="Symbol" w:hAnsi="Symbol" w:hint="default"/>
+      </w:rPr>
+    </w:lvl>
+    <w:lvl w:ilvl="7" w:tplc="04090003" w:tentative="1">
+      <w:start w:val="1"/>
+      <w:numFmt w:val="bullet"/>
+      <w:lvlText w:val="o"/>
+      <w:lvlJc w:val="left"/>
+      <w:pPr>
+        <w:ind w:left="5760" w:hanging="360"/>
+      </w:pPr>
+      <w:rPr>
+        <w:rFonts w:ascii="Courier New" w:hAnsi="Courier New" w:cs="Courier New" w:hint="default"/>
+      </w:rPr>
+    </w:lvl>
+    <w:lvl w:ilvl="8" w:tplc="04090005" w:tentative="1">
+      <w:start w:val="1"/>
+      <w:numFmt w:val="bullet"/>
+      <w:lvlText w:val=""/>
+      <w:lvlJc w:val="left"/>
+      <w:pPr>
+        <w:ind w:left="6480" w:hanging="360"/>
+      </w:pPr>
+      <w:rPr>
+        <w:rFonts w:ascii="Wingdings" w:hAnsi="Wingdings" w:hint="default"/>
+      </w:rPr>
+    </w:lvl>
+  </w:abstractNum>
   <w:num w:numId="1">
     <w:abstractNumId w:val="1"/>
   </w:num>
@@ -1708,6 +2401,12 @@
   </w:num>
   <w:num w:numId="4">
     <w:abstractNumId w:val="2"/>
+  </w:num>
+  <w:num w:numId="5">
+    <w:abstractNumId w:val="5"/>
+  </w:num>
+  <w:num w:numId="6">
+    <w:abstractNumId w:val="4"/>
   </w:num>
 </w:numbering>
 </file>

</xml_diff>